<commit_message>
help system work issuing #23
</commit_message>
<xml_diff>
--- a/myCBD/myData/appText/appTextWorking.docx
+++ b/myCBD/myData/appText/appTextWorking.docx
@@ -3,6 +3,25 @@
 <w:document xmlns:wpc="http://schemas.microsoft.com/office/word/2010/wordprocessingCanvas" xmlns:cx="http://schemas.microsoft.com/office/drawing/2014/chartex" xmlns:cx1="http://schemas.microsoft.com/office/drawing/2015/9/8/chartex" xmlns:mc="http://schemas.openxmlformats.org/markup-compatibility/2006" xmlns:o="urn:schemas-microsoft-com:office:office" xmlns:r="http://schemas.openxmlformats.org/officeDocument/2006/relationships" xmlns:m="http://schemas.openxmlformats.org/officeDocument/2006/math" xmlns:v="urn:schemas-microsoft-com:vml" xmlns:wp14="http://schemas.microsoft.com/office/word/2010/wordprocessingDrawing" xmlns:wp="http://schemas.openxmlformats.org/drawingml/2006/wordprocessingDrawing" xmlns:w10="urn:schemas-microsoft-com:office:word" xmlns:w="http://schemas.openxmlformats.org/wordprocessingml/2006/main" xmlns:w14="http://schemas.microsoft.com/office/word/2010/wordml" xmlns:w15="http://schemas.microsoft.com/office/word/2012/wordml" xmlns:w16se="http://schemas.microsoft.com/office/word/2015/wordml/symex" xmlns:wpg="http://schemas.microsoft.com/office/word/2010/wordprocessingGroup" xmlns:wpi="http://schemas.microsoft.com/office/word/2010/wordprocessingInk" xmlns:wne="http://schemas.microsoft.com/office/word/2006/wordml" xmlns:wps="http://schemas.microsoft.com/office/word/2010/wordprocessingShape" mc:Ignorable="w14 w15 w16se wp14">
   <w:body>
     <w:p>
+      <w:pPr>
+        <w:rPr>
+          <w:ins w:id="0" w:author="Samuel, Michael@CDPH" w:date="2018-09-13T15:40:00Z"/>
+        </w:rPr>
+      </w:pPr>
+      <w:ins w:id="1" w:author="Samuel, Michael@CDPH" w:date="2018-09-13T15:40:00Z">
+        <w:r>
+          <w:t xml:space="preserve"># </w:t>
+        </w:r>
+        <w:proofErr w:type="gramStart"/>
+        <w:r>
+          <w:t>test</w:t>
+        </w:r>
+        <w:bookmarkStart w:id="2" w:name="_GoBack"/>
+        <w:bookmarkEnd w:id="2"/>
+        <w:proofErr w:type="gramEnd"/>
+      </w:ins>
+    </w:p>
+    <w:p>
       <w:r>
         <w:t xml:space="preserve">textIntro1 &lt;- </w:t>
       </w:r>
@@ -92,30 +111,30 @@
       <w:r>
         <w:t>textIntro2 &lt;- “</w:t>
       </w:r>
-      <w:commentRangeStart w:id="0"/>
+      <w:commentRangeStart w:id="3"/>
       <w:r>
         <w:t>This</w:t>
       </w:r>
-      <w:commentRangeEnd w:id="0"/>
+      <w:commentRangeEnd w:id="3"/>
       <w:r>
         <w:rPr>
           <w:rStyle w:val="CommentReference"/>
         </w:rPr>
-        <w:commentReference w:id="0"/>
+        <w:commentReference w:id="3"/>
       </w:r>
       <w:r>
         <w:t xml:space="preserve"> </w:t>
       </w:r>
-      <w:commentRangeStart w:id="1"/>
+      <w:commentRangeStart w:id="4"/>
       <w:r>
         <w:t>app</w:t>
       </w:r>
-      <w:commentRangeEnd w:id="1"/>
+      <w:commentRangeEnd w:id="4"/>
       <w:r>
         <w:rPr>
           <w:rStyle w:val="CommentReference"/>
         </w:rPr>
-        <w:commentReference w:id="1"/>
+        <w:commentReference w:id="4"/>
       </w:r>
       <w:r>
         <w:t xml:space="preserve"> deployment is for preliminary internal CDPH review. Do not share these data with external partners.  </w:t>
@@ -129,7 +148,7 @@
       <w:r>
         <w:t xml:space="preserve"> are being considered for this application. Any/all comments regarding errors, enhancements, or any other ideas about this version are most welcome. Please email </w:t>
       </w:r>
-      <w:commentRangeStart w:id="3"/>
+      <w:commentRangeStart w:id="5"/>
       <w:r>
         <w:rPr>
           <w:rStyle w:val="Hyperlink"/>
@@ -160,12 +179,12 @@
         </w:rPr>
         <w:fldChar w:fldCharType="end"/>
       </w:r>
-      <w:commentRangeEnd w:id="3"/>
+      <w:commentRangeEnd w:id="5"/>
       <w:r>
         <w:rPr>
           <w:rStyle w:val="CommentReference"/>
         </w:rPr>
-        <w:commentReference w:id="3"/>
+        <w:commentReference w:id="5"/>
       </w:r>
       <w:r>
         <w:t>.</w:t>
@@ -177,18 +196,18 @@
     <w:p/>
     <w:p/>
     <w:p>
-      <w:commentRangeStart w:id="4"/>
+      <w:commentRangeStart w:id="6"/>
       <w:proofErr w:type="spellStart"/>
       <w:r>
         <w:t>measureHelp</w:t>
       </w:r>
-      <w:commentRangeEnd w:id="4"/>
+      <w:commentRangeEnd w:id="6"/>
       <w:proofErr w:type="spellEnd"/>
       <w:r>
         <w:rPr>
           <w:rStyle w:val="CommentReference"/>
         </w:rPr>
-        <w:commentReference w:id="4"/>
+        <w:commentReference w:id="6"/>
       </w:r>
       <w:r>
         <w:t xml:space="preserve"> &lt;- </w:t>
@@ -247,9 +266,9 @@
           <w:numId w:val="1"/>
         </w:numPr>
         <w:rPr>
-          <w:ins w:id="5" w:author="Fujimoto, Scott@CDPH" w:date="2018-09-12T14:42:00Z"/>
-        </w:rPr>
-        <w:pPrChange w:id="6" w:author="Fujimoto, Scott@CDPH" w:date="2018-09-12T14:42:00Z">
+          <w:ins w:id="7" w:author="Fujimoto, Scott@CDPH" w:date="2018-09-12T14:42:00Z"/>
+        </w:rPr>
+        <w:pPrChange w:id="8" w:author="Fujimoto, Scott@CDPH" w:date="2018-09-12T14:42:00Z">
           <w:pPr/>
         </w:pPrChange>
       </w:pPr>
@@ -259,7 +278,7 @@
       <w:r>
         <w:t xml:space="preserve"> is the simplest, most direct measure, </w:t>
       </w:r>
-      <w:del w:id="7" w:author="Fujimoto, Scott@CDPH" w:date="2018-09-12T13:49:00Z">
+      <w:del w:id="9" w:author="Fujimoto, Scott@CDPH" w:date="2018-09-12T13:49:00Z">
         <w:r>
           <w:delText xml:space="preserve">and has clear intuitive meaning, </w:delText>
         </w:r>
@@ -267,12 +286,12 @@
       <w:r>
         <w:t>and</w:t>
       </w:r>
-      <w:del w:id="8" w:author="Fujimoto, Scott@CDPH" w:date="2018-09-12T14:03:00Z">
+      <w:del w:id="10" w:author="Fujimoto, Scott@CDPH" w:date="2018-09-12T14:03:00Z">
         <w:r>
           <w:delText xml:space="preserve">, other things being equal, will be </w:delText>
         </w:r>
       </w:del>
-      <w:ins w:id="9" w:author="Fujimoto, Scott@CDPH" w:date="2018-09-12T14:03:00Z">
+      <w:ins w:id="11" w:author="Fujimoto, Scott@CDPH" w:date="2018-09-12T14:03:00Z">
         <w:r>
           <w:t xml:space="preserve"> usually is </w:t>
         </w:r>
@@ -292,13 +311,13 @@
           <w:numId w:val="1"/>
         </w:numPr>
         <w:rPr>
-          <w:ins w:id="10" w:author="Fujimoto, Scott@CDPH" w:date="2018-09-12T14:42:00Z"/>
-        </w:rPr>
-        <w:pPrChange w:id="11" w:author="Fujimoto, Scott@CDPH" w:date="2018-09-12T14:42:00Z">
+          <w:ins w:id="12" w:author="Fujimoto, Scott@CDPH" w:date="2018-09-12T14:42:00Z"/>
+        </w:rPr>
+        <w:pPrChange w:id="13" w:author="Fujimoto, Scott@CDPH" w:date="2018-09-12T14:42:00Z">
           <w:pPr/>
         </w:pPrChange>
       </w:pPr>
-      <w:del w:id="12" w:author="Fujimoto, Scott@CDPH" w:date="2018-09-12T14:42:00Z">
+      <w:del w:id="14" w:author="Fujimoto, Scott@CDPH" w:date="2018-09-12T14:42:00Z">
         <w:r>
           <w:delText xml:space="preserve"> </w:delText>
         </w:r>
@@ -306,7 +325,7 @@
       <w:r>
         <w:t>‘</w:t>
       </w:r>
-      <w:ins w:id="13" w:author="Fujimoto, Scott@CDPH" w:date="2018-09-12T13:49:00Z">
+      <w:ins w:id="15" w:author="Fujimoto, Scott@CDPH" w:date="2018-09-12T13:49:00Z">
         <w:r>
           <w:t xml:space="preserve">Crude </w:t>
         </w:r>
@@ -317,12 +336,12 @@
       <w:r>
         <w:t xml:space="preserve"> takes the size of the population into account</w:t>
       </w:r>
-      <w:del w:id="14" w:author="Fujimoto, Scott@CDPH" w:date="2018-09-12T14:04:00Z">
+      <w:del w:id="16" w:author="Fujimoto, Scott@CDPH" w:date="2018-09-12T14:04:00Z">
         <w:r>
           <w:delText>, and is</w:delText>
         </w:r>
       </w:del>
-      <w:ins w:id="15" w:author="Fujimoto, Scott@CDPH" w:date="2018-09-12T14:04:00Z">
+      <w:ins w:id="17" w:author="Fujimoto, Scott@CDPH" w:date="2018-09-12T14:04:00Z">
         <w:r>
           <w:t xml:space="preserve"> by dividing</w:t>
         </w:r>
@@ -330,7 +349,7 @@
       <w:r>
         <w:t xml:space="preserve"> the number of deaths </w:t>
       </w:r>
-      <w:del w:id="16" w:author="Fujimoto, Scott@CDPH" w:date="2018-09-12T14:04:00Z">
+      <w:del w:id="18" w:author="Fujimoto, Scott@CDPH" w:date="2018-09-12T14:04:00Z">
         <w:r>
           <w:delText xml:space="preserve">divided </w:delText>
         </w:r>
@@ -341,7 +360,7 @@
       <w:r>
         <w:t xml:space="preserve">he population (multiplied by </w:t>
       </w:r>
-      <w:del w:id="17" w:author="Fujimoto, Scott@CDPH" w:date="2018-09-12T13:58:00Z">
+      <w:del w:id="19" w:author="Fujimoto, Scott@CDPH" w:date="2018-09-12T13:58:00Z">
         <w:r>
           <w:delText>a ‘constant’</w:delText>
         </w:r>
@@ -355,7 +374,7 @@
       <w:r>
         <w:t>00,000</w:t>
       </w:r>
-      <w:del w:id="18" w:author="Fujimoto, Scott@CDPH" w:date="2018-09-12T13:58:00Z">
+      <w:del w:id="20" w:author="Fujimoto, Scott@CDPH" w:date="2018-09-12T13:58:00Z">
         <w:r>
           <w:delText>,</w:delText>
         </w:r>
@@ -363,7 +382,7 @@
       <w:r>
         <w:t xml:space="preserve"> for interpretability</w:t>
       </w:r>
-      <w:ins w:id="19" w:author="Fujimoto, Scott@CDPH" w:date="2018-09-12T13:58:00Z">
+      <w:ins w:id="21" w:author="Fujimoto, Scott@CDPH" w:date="2018-09-12T13:58:00Z">
         <w:r>
           <w:t>, i.e. number of deaths per 100,000 people</w:t>
         </w:r>
@@ -380,48 +399,48 @@
           <w:numId w:val="1"/>
         </w:numPr>
         <w:rPr>
-          <w:ins w:id="20" w:author="Fujimoto, Scott@CDPH" w:date="2018-09-12T13:53:00Z"/>
-        </w:rPr>
-        <w:pPrChange w:id="21" w:author="Fujimoto, Scott@CDPH" w:date="2018-09-12T14:42:00Z">
+          <w:ins w:id="22" w:author="Fujimoto, Scott@CDPH" w:date="2018-09-12T13:53:00Z"/>
+        </w:rPr>
+        <w:pPrChange w:id="23" w:author="Fujimoto, Scott@CDPH" w:date="2018-09-12T14:42:00Z">
           <w:pPr/>
         </w:pPrChange>
       </w:pPr>
-      <w:del w:id="22" w:author="Fujimoto, Scott@CDPH" w:date="2018-09-12T14:42:00Z">
+      <w:del w:id="24" w:author="Fujimoto, Scott@CDPH" w:date="2018-09-12T14:42:00Z">
         <w:r>
           <w:delText xml:space="preserve"> </w:delText>
         </w:r>
       </w:del>
-      <w:ins w:id="23" w:author="Fujimoto, Scott@CDPH" w:date="2018-09-12T13:53:00Z">
+      <w:ins w:id="25" w:author="Fujimoto, Scott@CDPH" w:date="2018-09-12T13:53:00Z">
         <w:r>
           <w:t>‘</w:t>
         </w:r>
       </w:ins>
-      <w:ins w:id="24" w:author="Fujimoto, Scott@CDPH" w:date="2018-09-12T13:54:00Z">
+      <w:ins w:id="26" w:author="Fujimoto, Scott@CDPH" w:date="2018-09-12T13:54:00Z">
         <w:r>
           <w:t>A</w:t>
         </w:r>
       </w:ins>
-      <w:ins w:id="25" w:author="Fujimoto, Scott@CDPH" w:date="2018-09-12T13:53:00Z">
+      <w:ins w:id="27" w:author="Fujimoto, Scott@CDPH" w:date="2018-09-12T13:53:00Z">
         <w:r>
           <w:t xml:space="preserve">ge-adjusted </w:t>
         </w:r>
       </w:ins>
-      <w:ins w:id="26" w:author="Fujimoto, Scott@CDPH" w:date="2018-09-12T13:54:00Z">
+      <w:ins w:id="28" w:author="Fujimoto, Scott@CDPH" w:date="2018-09-12T13:54:00Z">
         <w:r>
           <w:t xml:space="preserve">Death </w:t>
         </w:r>
       </w:ins>
-      <w:ins w:id="27" w:author="Fujimoto, Scott@CDPH" w:date="2018-09-12T13:53:00Z">
+      <w:ins w:id="29" w:author="Fujimoto, Scott@CDPH" w:date="2018-09-12T13:53:00Z">
         <w:r>
           <w:t>Rate</w:t>
         </w:r>
       </w:ins>
-      <w:ins w:id="28" w:author="Fujimoto, Scott@CDPH" w:date="2018-09-12T13:54:00Z">
+      <w:ins w:id="30" w:author="Fujimoto, Scott@CDPH" w:date="2018-09-12T13:54:00Z">
         <w:r>
           <w:t>’</w:t>
         </w:r>
       </w:ins>
-      <w:ins w:id="29" w:author="Fujimoto, Scott@CDPH" w:date="2018-09-12T13:53:00Z">
+      <w:ins w:id="31" w:author="Fujimoto, Scott@CDPH" w:date="2018-09-12T13:53:00Z">
         <w:r>
           <w:t xml:space="preserve"> is the rate</w:t>
         </w:r>
@@ -432,42 +451,42 @@
           <w:t xml:space="preserve">the same age distribution as a </w:t>
         </w:r>
       </w:ins>
-      <w:ins w:id="30" w:author="Fujimoto, Scott@CDPH" w:date="2018-09-12T13:54:00Z">
+      <w:ins w:id="32" w:author="Fujimoto, Scott@CDPH" w:date="2018-09-12T13:54:00Z">
         <w:r>
           <w:t>‘</w:t>
         </w:r>
       </w:ins>
-      <w:ins w:id="31" w:author="Fujimoto, Scott@CDPH" w:date="2018-09-12T13:53:00Z">
+      <w:ins w:id="33" w:author="Fujimoto, Scott@CDPH" w:date="2018-09-12T13:53:00Z">
         <w:r>
           <w:t>reference</w:t>
         </w:r>
       </w:ins>
-      <w:ins w:id="32" w:author="Fujimoto, Scott@CDPH" w:date="2018-09-12T13:55:00Z">
+      <w:ins w:id="34" w:author="Fujimoto, Scott@CDPH" w:date="2018-09-12T13:55:00Z">
         <w:r>
           <w:t>’</w:t>
         </w:r>
       </w:ins>
-      <w:ins w:id="33" w:author="Fujimoto, Scott@CDPH" w:date="2018-09-12T13:53:00Z">
+      <w:ins w:id="35" w:author="Fujimoto, Scott@CDPH" w:date="2018-09-12T13:53:00Z">
         <w:r>
           <w:t xml:space="preserve"> population. </w:t>
         </w:r>
       </w:ins>
-      <w:ins w:id="34" w:author="Fujimoto, Scott@CDPH" w:date="2018-09-12T13:55:00Z">
+      <w:ins w:id="36" w:author="Fujimoto, Scott@CDPH" w:date="2018-09-12T13:55:00Z">
         <w:r>
           <w:t xml:space="preserve">This allows </w:t>
         </w:r>
       </w:ins>
-      <w:ins w:id="35" w:author="Fujimoto, Scott@CDPH" w:date="2018-09-12T14:04:00Z">
+      <w:ins w:id="37" w:author="Fujimoto, Scott@CDPH" w:date="2018-09-12T14:04:00Z">
         <w:r>
           <w:t xml:space="preserve">for </w:t>
         </w:r>
       </w:ins>
-      <w:ins w:id="36" w:author="Fujimoto, Scott@CDPH" w:date="2018-09-12T13:55:00Z">
+      <w:ins w:id="38" w:author="Fujimoto, Scott@CDPH" w:date="2018-09-12T13:55:00Z">
         <w:r>
           <w:t>comparisons between populations with</w:t>
         </w:r>
       </w:ins>
-      <w:ins w:id="37" w:author="Fujimoto, Scott@CDPH" w:date="2018-09-12T13:53:00Z">
+      <w:ins w:id="39" w:author="Fujimoto, Scott@CDPH" w:date="2018-09-12T13:53:00Z">
         <w:r>
           <w:t xml:space="preserve"> differences in age </w:t>
         </w:r>
@@ -475,7 +494,7 @@
           <w:t>distributions</w:t>
         </w:r>
       </w:ins>
-      <w:ins w:id="38" w:author="Fujimoto, Scott@CDPH" w:date="2018-09-12T13:56:00Z">
+      <w:ins w:id="40" w:author="Fujimoto, Scott@CDPH" w:date="2018-09-12T13:56:00Z">
         <w:r>
           <w:t>,</w:t>
         </w:r>
@@ -486,7 +505,7 @@
           <w:t>accounting for the fact that age itself is generally correlated with higher mortality</w:t>
         </w:r>
       </w:ins>
-      <w:ins w:id="39" w:author="Fujimoto, Scott@CDPH" w:date="2018-09-12T13:53:00Z">
+      <w:ins w:id="41" w:author="Fujimoto, Scott@CDPH" w:date="2018-09-12T13:53:00Z">
         <w:r>
           <w:t>.</w:t>
         </w:r>
@@ -500,9 +519,9 @@
           <w:numId w:val="1"/>
         </w:numPr>
         <w:rPr>
-          <w:ins w:id="40" w:author="Fujimoto, Scott@CDPH" w:date="2018-09-12T14:42:00Z"/>
-        </w:rPr>
-        <w:pPrChange w:id="41" w:author="Fujimoto, Scott@CDPH" w:date="2018-09-12T14:42:00Z">
+          <w:ins w:id="42" w:author="Fujimoto, Scott@CDPH" w:date="2018-09-12T14:42:00Z"/>
+        </w:rPr>
+        <w:pPrChange w:id="43" w:author="Fujimoto, Scott@CDPH" w:date="2018-09-12T14:42:00Z">
           <w:pPr/>
         </w:pPrChange>
       </w:pPr>
@@ -515,7 +534,7 @@
       <w:r>
         <w:t>tially impacting young people</w:t>
       </w:r>
-      <w:ins w:id="42" w:author="Fujimoto, Scott@CDPH" w:date="2018-09-12T13:58:00Z">
+      <w:ins w:id="44" w:author="Fujimoto, Scott@CDPH" w:date="2018-09-12T13:58:00Z">
         <w:r>
           <w:t>)</w:t>
         </w:r>
@@ -532,9 +551,9 @@
           <w:numId w:val="1"/>
         </w:numPr>
         <w:rPr>
-          <w:ins w:id="43" w:author="Fujimoto, Scott@CDPH" w:date="2018-09-12T14:43:00Z"/>
-        </w:rPr>
-        <w:pPrChange w:id="44" w:author="Fujimoto, Scott@CDPH" w:date="2018-09-12T14:42:00Z">
+          <w:ins w:id="45" w:author="Fujimoto, Scott@CDPH" w:date="2018-09-12T14:43:00Z"/>
+        </w:rPr>
+        <w:pPrChange w:id="46" w:author="Fujimoto, Scott@CDPH" w:date="2018-09-12T14:42:00Z">
           <w:pPr/>
         </w:pPrChange>
       </w:pPr>
@@ -544,7 +563,7 @@
       <w:r>
         <w:t xml:space="preserve"> sums all the years of life</w:t>
       </w:r>
-      <w:ins w:id="45" w:author="Fujimoto, Scott@CDPH" w:date="2018-09-12T14:05:00Z">
+      <w:ins w:id="47" w:author="Fujimoto, Scott@CDPH" w:date="2018-09-12T14:05:00Z">
         <w:r>
           <w:t xml:space="preserve"> prematurely</w:t>
         </w:r>
@@ -564,23 +583,23 @@
           <w:numId w:val="1"/>
         </w:numPr>
         <w:rPr>
-          <w:ins w:id="46" w:author="Fujimoto, Scott@CDPH" w:date="2018-09-12T14:43:00Z"/>
-        </w:rPr>
-        <w:pPrChange w:id="47" w:author="Fujimoto, Scott@CDPH" w:date="2018-09-12T14:42:00Z">
+          <w:ins w:id="48" w:author="Fujimoto, Scott@CDPH" w:date="2018-09-12T14:43:00Z"/>
+        </w:rPr>
+        <w:pPrChange w:id="49" w:author="Fujimoto, Scott@CDPH" w:date="2018-09-12T14:42:00Z">
           <w:pPr/>
         </w:pPrChange>
       </w:pPr>
-      <w:ins w:id="48" w:author="Fujimoto, Scott@CDPH" w:date="2018-09-12T14:43:00Z">
+      <w:ins w:id="50" w:author="Fujimoto, Scott@CDPH" w:date="2018-09-12T14:43:00Z">
         <w:r>
           <w:t>‘Years of Life Lost per 100,000 population</w:t>
         </w:r>
       </w:ins>
-      <w:ins w:id="49" w:author="Fujimoto, Scott@CDPH" w:date="2018-09-13T11:25:00Z">
+      <w:ins w:id="51" w:author="Fujimoto, Scott@CDPH" w:date="2018-09-13T11:25:00Z">
         <w:r>
           <w:t>”</w:t>
         </w:r>
       </w:ins>
-      <w:ins w:id="50" w:author="Fujimoto, Scott@CDPH" w:date="2018-09-12T14:43:00Z">
+      <w:ins w:id="52" w:author="Fujimoto, Scott@CDPH" w:date="2018-09-12T14:43:00Z">
         <w:r>
           <w:t xml:space="preserve"> divides the YLL sum by the number of people in the population, then multiplies by 100,000 for interpretability. It is the YLL equivalent of the Death Rate.</w:t>
         </w:r>
@@ -593,16 +612,16 @@
           <w:ilvl w:val="0"/>
           <w:numId w:val="1"/>
         </w:numPr>
-        <w:pPrChange w:id="51" w:author="Fujimoto, Scott@CDPH" w:date="2018-09-12T14:42:00Z">
+        <w:pPrChange w:id="53" w:author="Fujimoto, Scott@CDPH" w:date="2018-09-12T14:42:00Z">
           <w:pPr/>
         </w:pPrChange>
       </w:pPr>
-      <w:del w:id="52" w:author="Fujimoto, Scott@CDPH" w:date="2018-09-12T14:43:00Z">
+      <w:del w:id="54" w:author="Fujimoto, Scott@CDPH" w:date="2018-09-12T14:43:00Z">
         <w:r>
           <w:delText xml:space="preserve"> </w:delText>
         </w:r>
       </w:del>
-      <w:del w:id="53" w:author="Fujimoto, Scott@CDPH" w:date="2018-09-12T14:42:00Z">
+      <w:del w:id="55" w:author="Fujimoto, Scott@CDPH" w:date="2018-09-12T14:42:00Z">
         <w:r>
           <w:delText xml:space="preserve"> </w:delText>
         </w:r>
@@ -610,16 +629,16 @@
       <w:r>
         <w:t xml:space="preserve"> ‘</w:t>
       </w:r>
-      <w:commentRangeStart w:id="54"/>
+      <w:commentRangeStart w:id="56"/>
       <w:r>
         <w:t>Standard</w:t>
       </w:r>
-      <w:commentRangeEnd w:id="54"/>
+      <w:commentRangeEnd w:id="56"/>
       <w:r>
         <w:rPr>
           <w:rStyle w:val="CommentReference"/>
         </w:rPr>
-        <w:commentReference w:id="54"/>
+        <w:commentReference w:id="56"/>
       </w:r>
       <w:r>
         <w:t xml:space="preserve"> Mortality Ratio (SMR)</w:t>
@@ -627,7 +646,7 @@
       <w:r>
         <w:t xml:space="preserve">’ </w:t>
       </w:r>
-      <w:del w:id="55" w:author="Fujimoto, Scott@CDPH" w:date="2018-09-12T13:57:00Z">
+      <w:del w:id="57" w:author="Fujimoto, Scott@CDPH" w:date="2018-09-12T13:57:00Z">
         <w:r>
           <w:delText>is an ‘ad hoc’</w:delText>
         </w:r>
@@ -638,47 +657,26 @@
       <w:r>
         <w:t>shows the county rate of condition divided by the rate for the condition in the State overall—this measure will highlight counties that have especially high (or low) rates of a condition compared to the State rate</w:t>
       </w:r>
-      <w:ins w:id="56" w:author="Fujimoto, Scott@CDPH" w:date="2018-09-12T14:15:00Z">
+      <w:ins w:id="58" w:author="Fujimoto, Scott@CDPH" w:date="2018-09-12T14:15:00Z">
         <w:r>
           <w:t>, even if the condition does not have a large number of deaths</w:t>
         </w:r>
       </w:ins>
-      <w:ins w:id="57" w:author="Fujimoto, Scott@CDPH" w:date="2018-09-12T14:16:00Z">
-        <w:r>
-          <w:t xml:space="preserve">.  To aid in using this measure, the vertical red line is at 1.2, corresponding to the measure being 120% higher in the selected </w:t>
+      <w:ins w:id="59" w:author="Fujimoto, Scott@CDPH" w:date="2018-09-12T14:16:00Z">
+        <w:r>
+          <w:t xml:space="preserve">.  To aid in using this measure, the </w:t>
         </w:r>
         <w:r>
           <w:lastRenderedPageBreak/>
-          <w:t>geography than the State average.  The green line is at 0.8, 80% of the State average and the grey line is at 1.0, right on the State average</w:t>
+          <w:t>vertical red line is at 1.2, corresponding to the measure being 120% higher in the selected geography than the State average.  The green line is at 0.8, 80% of the State average and the grey line is at 1.0, right on the State average</w:t>
         </w:r>
       </w:ins>
       <w:r>
         <w:t>.   Measures to be added in the near future include age-specific rates and life expectancy.</w:t>
       </w:r>
-      <w:del w:id="58" w:author="Fujimoto, Scott@CDPH" w:date="2018-09-13T11:24:00Z">
+      <w:del w:id="60" w:author="Fujimoto, Scott@CDPH" w:date="2018-09-13T11:24:00Z">
         <w:r>
           <w:delText>”</w:delText>
-        </w:r>
-      </w:del>
-      <w:ins w:id="59" w:author="Fujimoto, Scott@CDPH" w:date="2018-09-13T11:25:00Z">
-        <w:r>
-          <w:t>"</w:t>
-        </w:r>
-      </w:ins>
-    </w:p>
-    <w:p/>
-    <w:p>
-      <w:proofErr w:type="spellStart"/>
-      <w:r>
-        <w:t>causeHelp</w:t>
-      </w:r>
-      <w:proofErr w:type="spellEnd"/>
-      <w:r>
-        <w:t xml:space="preserve"> &lt;- </w:t>
-      </w:r>
-      <w:del w:id="60" w:author="Fujimoto, Scott@CDPH" w:date="2018-09-13T11:24:00Z">
-        <w:r>
-          <w:delText>“</w:delText>
         </w:r>
       </w:del>
       <w:ins w:id="61" w:author="Fujimoto, Scott@CDPH" w:date="2018-09-13T11:25:00Z">
@@ -686,15 +684,36 @@
           <w:t>"</w:t>
         </w:r>
       </w:ins>
+    </w:p>
+    <w:p/>
+    <w:p>
+      <w:proofErr w:type="spellStart"/>
+      <w:r>
+        <w:t>causeHelp</w:t>
+      </w:r>
+      <w:proofErr w:type="spellEnd"/>
+      <w:r>
+        <w:t xml:space="preserve"> &lt;- </w:t>
+      </w:r>
+      <w:del w:id="62" w:author="Fujimoto, Scott@CDPH" w:date="2018-09-13T11:24:00Z">
+        <w:r>
+          <w:delText>“</w:delText>
+        </w:r>
+      </w:del>
+      <w:ins w:id="63" w:author="Fujimoto, Scott@CDPH" w:date="2018-09-13T11:25:00Z">
+        <w:r>
+          <w:t>"</w:t>
+        </w:r>
+      </w:ins>
       <w:r>
         <w:t xml:space="preserve">The </w:t>
       </w:r>
-      <w:del w:id="62" w:author="Fujimoto, Scott@CDPH" w:date="2018-09-12T14:11:00Z">
+      <w:del w:id="64" w:author="Fujimoto, Scott@CDPH" w:date="2018-09-12T14:11:00Z">
         <w:r>
           <w:delText xml:space="preserve">CONDITIONS </w:delText>
         </w:r>
       </w:del>
-      <w:ins w:id="63" w:author="Fujimoto, Scott@CDPH" w:date="2018-09-12T14:11:00Z">
+      <w:ins w:id="65" w:author="Fujimoto, Scott@CDPH" w:date="2018-09-12T14:11:00Z">
         <w:r>
           <w:t>C</w:t>
         </w:r>
@@ -714,16 +733,16 @@
       <w:r>
         <w:t xml:space="preserve">in the app are currently based on an alphabetical arrangement of </w:t>
       </w:r>
-      <w:commentRangeStart w:id="64"/>
+      <w:commentRangeStart w:id="66"/>
       <w:r>
         <w:t>36</w:t>
       </w:r>
-      <w:commentRangeEnd w:id="64"/>
+      <w:commentRangeEnd w:id="66"/>
       <w:r>
         <w:rPr>
           <w:rStyle w:val="CommentReference"/>
         </w:rPr>
-        <w:commentReference w:id="64"/>
+        <w:commentReference w:id="66"/>
       </w:r>
       <w:r>
         <w:t xml:space="preserve"> mutually exclusive and exhaustive conditions from the Global Burden of Disease Study—these 36 are an ad hoc list, thought to be generally relatable to California Public Health priorities.  But, the app could, and likely will, include the full list of Global Burden of Disease conditions, and/or other Global Burden of Disease subsets; and/or subsets from 2011 National Center of Health </w:t>
@@ -736,7 +755,7 @@
       <w:r>
         <w:t xml:space="preserve"> groupings (e.g. 133 or 39 causes).</w:t>
       </w:r>
-      <w:ins w:id="65" w:author="Fujimoto, Scott@CDPH" w:date="2018-09-13T11:25:00Z">
+      <w:ins w:id="67" w:author="Fujimoto, Scott@CDPH" w:date="2018-09-13T11:25:00Z">
         <w:r>
           <w:t>"</w:t>
         </w:r>
@@ -755,7 +774,7 @@
       <w:r>
         <w:t xml:space="preserve"> &lt;- </w:t>
       </w:r>
-      <w:ins w:id="66" w:author="Fujimoto, Scott@CDPH" w:date="2018-09-13T11:25:00Z">
+      <w:ins w:id="68" w:author="Fujimoto, Scott@CDPH" w:date="2018-09-13T11:25:00Z">
         <w:r>
           <w:t>"</w:t>
         </w:r>
@@ -763,58 +782,58 @@
       <w:r>
         <w:t xml:space="preserve">The ‘State-based </w:t>
       </w:r>
-      <w:commentRangeStart w:id="67"/>
-      <w:proofErr w:type="spellStart"/>
-      <w:r>
-        <w:t>Cutpoints</w:t>
-      </w:r>
-      <w:commentRangeEnd w:id="67"/>
-      <w:proofErr w:type="spellEnd"/>
-      <w:r>
-        <w:rPr>
-          <w:rStyle w:val="CommentReference"/>
-        </w:rPr>
-        <w:commentReference w:id="67"/>
-      </w:r>
-      <w:r>
-        <w:t>’</w:t>
-      </w:r>
-      <w:r>
-        <w:t xml:space="preserve"> button changes the way the Measure is broken down or grouped—with the box checked, the </w:t>
-      </w:r>
-      <w:proofErr w:type="spellStart"/>
-      <w:r>
-        <w:t>cutpoints</w:t>
-      </w:r>
-      <w:proofErr w:type="spellEnd"/>
-      <w:r>
-        <w:t xml:space="preserve"> are based on the State data overall (so many/most communities in a given county might be in the highest category, if that condition tended to be high in that county in general). If the box is unchecked, the cut points will be based on the data in just that county, so the distribution of the condition throughout just that one county may be easier to see and understand</w:t>
-      </w:r>
-      <w:r>
-        <w:t>.</w:t>
-      </w:r>
-      <w:ins w:id="68" w:author="Fujimoto, Scott@CDPH" w:date="2018-09-13T11:25:00Z">
-        <w:r>
-          <w:t>"</w:t>
-        </w:r>
-      </w:ins>
-    </w:p>
-    <w:p/>
-    <w:p>
       <w:commentRangeStart w:id="69"/>
       <w:proofErr w:type="spellStart"/>
-      <w:proofErr w:type="gramStart"/>
-      <w:r>
-        <w:t>cutmethodHelp</w:t>
+      <w:r>
+        <w:t>Cutpoints</w:t>
       </w:r>
       <w:commentRangeEnd w:id="69"/>
       <w:proofErr w:type="spellEnd"/>
+      <w:r>
+        <w:rPr>
+          <w:rStyle w:val="CommentReference"/>
+        </w:rPr>
+        <w:commentReference w:id="69"/>
+      </w:r>
+      <w:r>
+        <w:t>’</w:t>
+      </w:r>
+      <w:r>
+        <w:t xml:space="preserve"> button changes the way the Measure is broken down or grouped—with the box checked, the </w:t>
+      </w:r>
+      <w:proofErr w:type="spellStart"/>
+      <w:r>
+        <w:t>cutpoints</w:t>
+      </w:r>
+      <w:proofErr w:type="spellEnd"/>
+      <w:r>
+        <w:t xml:space="preserve"> are based on the State data overall (so many/most communities in a given county might be in the highest category, if that condition tended to be high in that county in general). If the box is unchecked, the cut points will be based on the data in just that county, so the distribution of the condition throughout just that one county may be easier to see and understand</w:t>
+      </w:r>
+      <w:r>
+        <w:t>.</w:t>
+      </w:r>
+      <w:ins w:id="70" w:author="Fujimoto, Scott@CDPH" w:date="2018-09-13T11:25:00Z">
+        <w:r>
+          <w:t>"</w:t>
+        </w:r>
+      </w:ins>
+    </w:p>
+    <w:p/>
+    <w:p>
+      <w:commentRangeStart w:id="71"/>
+      <w:proofErr w:type="spellStart"/>
+      <w:proofErr w:type="gramStart"/>
+      <w:r>
+        <w:t>cutmethodHelp</w:t>
+      </w:r>
+      <w:commentRangeEnd w:id="71"/>
+      <w:proofErr w:type="spellEnd"/>
       <w:proofErr w:type="gramEnd"/>
       <w:r>
         <w:rPr>
           <w:rStyle w:val="CommentReference"/>
         </w:rPr>
-        <w:commentReference w:id="69"/>
+        <w:commentReference w:id="71"/>
       </w:r>
       <w:r>
         <w:t xml:space="preserve"> &lt;-</w:t>
@@ -822,18 +841,18 @@
     </w:p>
     <w:p/>
     <w:p>
-      <w:commentRangeStart w:id="70"/>
+      <w:commentRangeStart w:id="72"/>
       <w:proofErr w:type="spellStart"/>
       <w:r>
         <w:t>SDOHHelp</w:t>
       </w:r>
-      <w:commentRangeEnd w:id="70"/>
+      <w:commentRangeEnd w:id="72"/>
       <w:proofErr w:type="spellEnd"/>
       <w:r>
         <w:rPr>
           <w:rStyle w:val="CommentReference"/>
         </w:rPr>
-        <w:commentReference w:id="70"/>
+        <w:commentReference w:id="72"/>
       </w:r>
       <w:r>
         <w:t xml:space="preserve"> &lt;-</w:t>
@@ -852,7 +871,7 @@
 
 <file path=word/comments.xml><?xml version="1.0" encoding="utf-8"?>
 <w:comments xmlns:wpc="http://schemas.microsoft.com/office/word/2010/wordprocessingCanvas" xmlns:cx="http://schemas.microsoft.com/office/drawing/2014/chartex" xmlns:cx1="http://schemas.microsoft.com/office/drawing/2015/9/8/chartex" xmlns:mc="http://schemas.openxmlformats.org/markup-compatibility/2006" xmlns:o="urn:schemas-microsoft-com:office:office" xmlns:r="http://schemas.openxmlformats.org/officeDocument/2006/relationships" xmlns:m="http://schemas.openxmlformats.org/officeDocument/2006/math" xmlns:v="urn:schemas-microsoft-com:vml" xmlns:wp14="http://schemas.microsoft.com/office/word/2010/wordprocessingDrawing" xmlns:wp="http://schemas.openxmlformats.org/drawingml/2006/wordprocessingDrawing" xmlns:w10="urn:schemas-microsoft-com:office:word" xmlns:w="http://schemas.openxmlformats.org/wordprocessingml/2006/main" xmlns:w14="http://schemas.microsoft.com/office/word/2010/wordml" xmlns:w15="http://schemas.microsoft.com/office/word/2012/wordml" xmlns:w16se="http://schemas.microsoft.com/office/word/2015/wordml/symex" xmlns:wpg="http://schemas.microsoft.com/office/word/2010/wordprocessingGroup" xmlns:wpi="http://schemas.microsoft.com/office/word/2010/wordprocessingInk" xmlns:wne="http://schemas.microsoft.com/office/word/2006/wordml" xmlns:wps="http://schemas.microsoft.com/office/word/2010/wordprocessingShape" mc:Ignorable="w14 w15 w16se wp14">
-  <w:comment w:id="0" w:author="Fujimoto, Scott@CDPH" w:date="2018-09-12T13:31:00Z" w:initials="FS">
+  <w:comment w:id="3" w:author="Fujimoto, Scott@CDPH" w:date="2018-09-12T13:31:00Z" w:initials="FS">
     <w:p>
       <w:pPr>
         <w:pStyle w:val="CommentText"/>
@@ -868,7 +887,7 @@
       </w:r>
     </w:p>
   </w:comment>
-  <w:comment w:id="1" w:author="Samuel, Michael@CDPH" w:date="2018-09-13T12:31:00Z" w:initials="SM">
+  <w:comment w:id="4" w:author="Samuel, Michael@CDPH" w:date="2018-09-13T12:31:00Z" w:initials="SM">
     <w:p>
       <w:pPr>
         <w:pStyle w:val="CommentText"/>
@@ -880,16 +899,11 @@
         <w:annotationRef/>
       </w:r>
       <w:r>
-        <w:t xml:space="preserve">Not quite sure what you were seeing, but will not read into R without </w:t>
-      </w:r>
-      <w:r>
-        <w:t>quotes…</w:t>
-      </w:r>
-      <w:bookmarkStart w:id="2" w:name="_GoBack"/>
-      <w:bookmarkEnd w:id="2"/>
+        <w:t>Not quite sure what you were seeing, but will not read into R without quotes…</w:t>
+      </w:r>
     </w:p>
   </w:comment>
-  <w:comment w:id="3" w:author="Fujimoto, Scott@CDPH" w:date="2018-09-12T13:30:00Z" w:initials="FS">
+  <w:comment w:id="5" w:author="Fujimoto, Scott@CDPH" w:date="2018-09-12T13:30:00Z" w:initials="FS">
     <w:p>
       <w:pPr>
         <w:pStyle w:val="CommentText"/>
@@ -905,7 +919,7 @@
       </w:r>
     </w:p>
   </w:comment>
-  <w:comment w:id="4" w:author="Fujimoto, Scott@CDPH" w:date="2018-09-12T14:09:00Z" w:initials="FS">
+  <w:comment w:id="6" w:author="Fujimoto, Scott@CDPH" w:date="2018-09-12T14:09:00Z" w:initials="FS">
     <w:p>
       <w:pPr>
         <w:pStyle w:val="CommentText"/>
@@ -921,7 +935,7 @@
       </w:r>
     </w:p>
   </w:comment>
-  <w:comment w:id="54" w:author="Fujimoto, Scott@CDPH" w:date="2018-09-12T13:52:00Z" w:initials="FS">
+  <w:comment w:id="56" w:author="Fujimoto, Scott@CDPH" w:date="2018-09-12T13:52:00Z" w:initials="FS">
     <w:p>
       <w:pPr>
         <w:pStyle w:val="CommentText"/>
@@ -940,7 +954,7 @@
       </w:r>
     </w:p>
   </w:comment>
-  <w:comment w:id="64" w:author="Fujimoto, Scott@CDPH" w:date="2018-09-12T14:12:00Z" w:initials="FS">
+  <w:comment w:id="66" w:author="Fujimoto, Scott@CDPH" w:date="2018-09-12T14:12:00Z" w:initials="FS">
     <w:p>
       <w:pPr>
         <w:pStyle w:val="CommentText"/>
@@ -956,7 +970,7 @@
       </w:r>
     </w:p>
   </w:comment>
-  <w:comment w:id="67" w:author="Fujimoto, Scott@CDPH" w:date="2018-09-12T14:31:00Z" w:initials="FS">
+  <w:comment w:id="69" w:author="Fujimoto, Scott@CDPH" w:date="2018-09-12T14:31:00Z" w:initials="FS">
     <w:p>
       <w:pPr>
         <w:pStyle w:val="CommentText"/>
@@ -972,7 +986,7 @@
       </w:r>
     </w:p>
   </w:comment>
-  <w:comment w:id="69" w:author="Fujimoto, Scott@CDPH" w:date="2018-09-12T14:39:00Z" w:initials="FS">
+  <w:comment w:id="71" w:author="Fujimoto, Scott@CDPH" w:date="2018-09-12T14:39:00Z" w:initials="FS">
     <w:p>
       <w:pPr>
         <w:pStyle w:val="CommentText"/>
@@ -991,7 +1005,7 @@
       </w:r>
     </w:p>
   </w:comment>
-  <w:comment w:id="70" w:author="Fujimoto, Scott@CDPH" w:date="2018-09-12T14:41:00Z" w:initials="FS">
+  <w:comment w:id="72" w:author="Fujimoto, Scott@CDPH" w:date="2018-09-12T14:41:00Z" w:initials="FS">
     <w:p>
       <w:pPr>
         <w:pStyle w:val="CommentText"/>
@@ -1147,11 +1161,11 @@
 
 <file path=word/people.xml><?xml version="1.0" encoding="utf-8"?>
 <w15:people xmlns:wpc="http://schemas.microsoft.com/office/word/2010/wordprocessingCanvas" xmlns:cx="http://schemas.microsoft.com/office/drawing/2014/chartex" xmlns:cx1="http://schemas.microsoft.com/office/drawing/2015/9/8/chartex" xmlns:mc="http://schemas.openxmlformats.org/markup-compatibility/2006" xmlns:o="urn:schemas-microsoft-com:office:office" xmlns:r="http://schemas.openxmlformats.org/officeDocument/2006/relationships" xmlns:m="http://schemas.openxmlformats.org/officeDocument/2006/math" xmlns:v="urn:schemas-microsoft-com:vml" xmlns:wp14="http://schemas.microsoft.com/office/word/2010/wordprocessingDrawing" xmlns:wp="http://schemas.openxmlformats.org/drawingml/2006/wordprocessingDrawing" xmlns:w10="urn:schemas-microsoft-com:office:word" xmlns:w="http://schemas.openxmlformats.org/wordprocessingml/2006/main" xmlns:w14="http://schemas.microsoft.com/office/word/2010/wordml" xmlns:w15="http://schemas.microsoft.com/office/word/2012/wordml" xmlns:w16se="http://schemas.microsoft.com/office/word/2015/wordml/symex" xmlns:wpg="http://schemas.microsoft.com/office/word/2010/wordprocessingGroup" xmlns:wpi="http://schemas.microsoft.com/office/word/2010/wordprocessingInk" xmlns:wne="http://schemas.microsoft.com/office/word/2006/wordml" xmlns:wps="http://schemas.microsoft.com/office/word/2010/wordprocessingShape" mc:Ignorable="w14 w15 w16se wp14">
+  <w15:person w15:author="Samuel, Michael@CDPH">
+    <w15:presenceInfo w15:providerId="AD" w15:userId="S-1-5-21-4097889286-3091099877-3853663367-19347"/>
+  </w15:person>
   <w15:person w15:author="Fujimoto, Scott@CDPH">
     <w15:presenceInfo w15:providerId="AD" w15:userId="S-1-5-21-4097889286-3091099877-3853663367-19739"/>
-  </w15:person>
-  <w15:person w15:author="Samuel, Michael@CDPH">
-    <w15:presenceInfo w15:providerId="AD" w15:userId="S-1-5-21-4097889286-3091099877-3853663367-19347"/>
   </w15:person>
 </w15:people>
 </file>

</xml_diff>

<commit_message>
Update to help, correct quotes #23
</commit_message>
<xml_diff>
--- a/myCBD/myData/appText/appTextWorking.docx
+++ b/myCBD/myData/appText/appTextWorking.docx
@@ -6,19 +6,15 @@
       <w:pPr>
         <w:rPr>
           <w:ins w:id="0" w:author="Samuel, Michael@CDPH" w:date="2018-09-13T15:40:00Z"/>
-        </w:rPr>
-      </w:pPr>
-      <w:ins w:id="1" w:author="Samuel, Michael@CDPH" w:date="2018-09-13T15:40:00Z">
-        <w:r>
-          <w:t xml:space="preserve"># </w:t>
-        </w:r>
-        <w:proofErr w:type="gramStart"/>
-        <w:r>
-          <w:t>test</w:t>
-        </w:r>
-        <w:bookmarkStart w:id="2" w:name="_GoBack"/>
-        <w:bookmarkEnd w:id="2"/>
-        <w:proofErr w:type="gramEnd"/>
+          <w:del w:id="1" w:author="Fujimoto, Scott@CDPH" w:date="2018-09-13T16:03:00Z"/>
+        </w:rPr>
+      </w:pPr>
+      <w:ins w:id="2" w:author="Samuel, Michael@CDPH" w:date="2018-09-13T15:40:00Z">
+        <w:del w:id="3" w:author="Fujimoto, Scott@CDPH" w:date="2018-09-13T16:03:00Z">
+          <w:r>
+            <w:delText># test</w:delText>
+          </w:r>
+        </w:del>
       </w:ins>
     </w:p>
     <w:p>
@@ -109,32 +105,42 @@
     </w:p>
     <w:p>
       <w:r>
-        <w:t>textIntro2 &lt;- “</w:t>
-      </w:r>
-      <w:commentRangeStart w:id="3"/>
+        <w:t xml:space="preserve">textIntro2 &lt;- </w:t>
+      </w:r>
+      <w:ins w:id="4" w:author="Fujimoto, Scott@CDPH" w:date="2018-09-13T16:03:00Z">
+        <w:r>
+          <w:t>"</w:t>
+        </w:r>
+      </w:ins>
+      <w:del w:id="5" w:author="Fujimoto, Scott@CDPH" w:date="2018-09-13T16:03:00Z">
+        <w:r>
+          <w:delText>“</w:delText>
+        </w:r>
+      </w:del>
+      <w:commentRangeStart w:id="6"/>
       <w:r>
         <w:t>This</w:t>
       </w:r>
-      <w:commentRangeEnd w:id="3"/>
+      <w:commentRangeEnd w:id="6"/>
       <w:r>
         <w:rPr>
           <w:rStyle w:val="CommentReference"/>
         </w:rPr>
-        <w:commentReference w:id="3"/>
+        <w:commentReference w:id="6"/>
       </w:r>
       <w:r>
         <w:t xml:space="preserve"> </w:t>
       </w:r>
-      <w:commentRangeStart w:id="4"/>
+      <w:commentRangeStart w:id="7"/>
       <w:r>
         <w:t>app</w:t>
       </w:r>
-      <w:commentRangeEnd w:id="4"/>
+      <w:commentRangeEnd w:id="7"/>
       <w:r>
         <w:rPr>
           <w:rStyle w:val="CommentReference"/>
         </w:rPr>
-        <w:commentReference w:id="4"/>
+        <w:commentReference w:id="7"/>
       </w:r>
       <w:r>
         <w:t xml:space="preserve"> deployment is for preliminary internal CDPH review. Do not share these data with external partners.  </w:t>
@@ -148,7 +154,7 @@
       <w:r>
         <w:t xml:space="preserve"> are being considered for this application. Any/all comments regarding errors, enhancements, or any other ideas about this version are most welcome. Please email </w:t>
       </w:r>
-      <w:commentRangeStart w:id="5"/>
+      <w:commentRangeStart w:id="8"/>
       <w:r>
         <w:rPr>
           <w:rStyle w:val="Hyperlink"/>
@@ -179,35 +185,42 @@
         </w:rPr>
         <w:fldChar w:fldCharType="end"/>
       </w:r>
-      <w:commentRangeEnd w:id="5"/>
+      <w:commentRangeEnd w:id="8"/>
       <w:r>
         <w:rPr>
           <w:rStyle w:val="CommentReference"/>
         </w:rPr>
-        <w:commentReference w:id="5"/>
+        <w:commentReference w:id="8"/>
       </w:r>
       <w:r>
         <w:t>.</w:t>
       </w:r>
-      <w:r>
-        <w:t>”</w:t>
-      </w:r>
+      <w:ins w:id="9" w:author="Fujimoto, Scott@CDPH" w:date="2018-09-13T16:03:00Z">
+        <w:r>
+          <w:t>"</w:t>
+        </w:r>
+      </w:ins>
+      <w:del w:id="10" w:author="Fujimoto, Scott@CDPH" w:date="2018-09-13T16:03:00Z">
+        <w:r>
+          <w:delText>”</w:delText>
+        </w:r>
+      </w:del>
     </w:p>
     <w:p/>
     <w:p/>
     <w:p>
-      <w:commentRangeStart w:id="6"/>
+      <w:commentRangeStart w:id="11"/>
       <w:proofErr w:type="spellStart"/>
       <w:r>
         <w:t>measureHelp</w:t>
       </w:r>
-      <w:commentRangeEnd w:id="6"/>
+      <w:commentRangeEnd w:id="11"/>
       <w:proofErr w:type="spellEnd"/>
       <w:r>
         <w:rPr>
           <w:rStyle w:val="CommentReference"/>
         </w:rPr>
-        <w:commentReference w:id="6"/>
+        <w:commentReference w:id="11"/>
       </w:r>
       <w:r>
         <w:t xml:space="preserve"> &lt;- </w:t>
@@ -266,9 +279,9 @@
           <w:numId w:val="1"/>
         </w:numPr>
         <w:rPr>
-          <w:ins w:id="7" w:author="Fujimoto, Scott@CDPH" w:date="2018-09-12T14:42:00Z"/>
-        </w:rPr>
-        <w:pPrChange w:id="8" w:author="Fujimoto, Scott@CDPH" w:date="2018-09-12T14:42:00Z">
+          <w:ins w:id="12" w:author="Fujimoto, Scott@CDPH" w:date="2018-09-12T14:42:00Z"/>
+        </w:rPr>
+        <w:pPrChange w:id="13" w:author="Fujimoto, Scott@CDPH" w:date="2018-09-12T14:42:00Z">
           <w:pPr/>
         </w:pPrChange>
       </w:pPr>
@@ -278,7 +291,7 @@
       <w:r>
         <w:t xml:space="preserve"> is the simplest, most direct measure, </w:t>
       </w:r>
-      <w:del w:id="9" w:author="Fujimoto, Scott@CDPH" w:date="2018-09-12T13:49:00Z">
+      <w:del w:id="14" w:author="Fujimoto, Scott@CDPH" w:date="2018-09-12T13:49:00Z">
         <w:r>
           <w:delText xml:space="preserve">and has clear intuitive meaning, </w:delText>
         </w:r>
@@ -286,12 +299,12 @@
       <w:r>
         <w:t>and</w:t>
       </w:r>
-      <w:del w:id="10" w:author="Fujimoto, Scott@CDPH" w:date="2018-09-12T14:03:00Z">
+      <w:del w:id="15" w:author="Fujimoto, Scott@CDPH" w:date="2018-09-12T14:03:00Z">
         <w:r>
           <w:delText xml:space="preserve">, other things being equal, will be </w:delText>
         </w:r>
       </w:del>
-      <w:ins w:id="11" w:author="Fujimoto, Scott@CDPH" w:date="2018-09-12T14:03:00Z">
+      <w:ins w:id="16" w:author="Fujimoto, Scott@CDPH" w:date="2018-09-12T14:03:00Z">
         <w:r>
           <w:t xml:space="preserve"> usually is </w:t>
         </w:r>
@@ -311,13 +324,13 @@
           <w:numId w:val="1"/>
         </w:numPr>
         <w:rPr>
-          <w:ins w:id="12" w:author="Fujimoto, Scott@CDPH" w:date="2018-09-12T14:42:00Z"/>
-        </w:rPr>
-        <w:pPrChange w:id="13" w:author="Fujimoto, Scott@CDPH" w:date="2018-09-12T14:42:00Z">
+          <w:ins w:id="17" w:author="Fujimoto, Scott@CDPH" w:date="2018-09-12T14:42:00Z"/>
+        </w:rPr>
+        <w:pPrChange w:id="18" w:author="Fujimoto, Scott@CDPH" w:date="2018-09-12T14:42:00Z">
           <w:pPr/>
         </w:pPrChange>
       </w:pPr>
-      <w:del w:id="14" w:author="Fujimoto, Scott@CDPH" w:date="2018-09-12T14:42:00Z">
+      <w:del w:id="19" w:author="Fujimoto, Scott@CDPH" w:date="2018-09-12T14:42:00Z">
         <w:r>
           <w:delText xml:space="preserve"> </w:delText>
         </w:r>
@@ -325,7 +338,7 @@
       <w:r>
         <w:t>‘</w:t>
       </w:r>
-      <w:ins w:id="15" w:author="Fujimoto, Scott@CDPH" w:date="2018-09-12T13:49:00Z">
+      <w:ins w:id="20" w:author="Fujimoto, Scott@CDPH" w:date="2018-09-12T13:49:00Z">
         <w:r>
           <w:t xml:space="preserve">Crude </w:t>
         </w:r>
@@ -336,12 +349,12 @@
       <w:r>
         <w:t xml:space="preserve"> takes the size of the population into account</w:t>
       </w:r>
-      <w:del w:id="16" w:author="Fujimoto, Scott@CDPH" w:date="2018-09-12T14:04:00Z">
+      <w:del w:id="21" w:author="Fujimoto, Scott@CDPH" w:date="2018-09-12T14:04:00Z">
         <w:r>
           <w:delText>, and is</w:delText>
         </w:r>
       </w:del>
-      <w:ins w:id="17" w:author="Fujimoto, Scott@CDPH" w:date="2018-09-12T14:04:00Z">
+      <w:ins w:id="22" w:author="Fujimoto, Scott@CDPH" w:date="2018-09-12T14:04:00Z">
         <w:r>
           <w:t xml:space="preserve"> by dividing</w:t>
         </w:r>
@@ -349,7 +362,7 @@
       <w:r>
         <w:t xml:space="preserve"> the number of deaths </w:t>
       </w:r>
-      <w:del w:id="18" w:author="Fujimoto, Scott@CDPH" w:date="2018-09-12T14:04:00Z">
+      <w:del w:id="23" w:author="Fujimoto, Scott@CDPH" w:date="2018-09-12T14:04:00Z">
         <w:r>
           <w:delText xml:space="preserve">divided </w:delText>
         </w:r>
@@ -360,7 +373,7 @@
       <w:r>
         <w:t xml:space="preserve">he population (multiplied by </w:t>
       </w:r>
-      <w:del w:id="19" w:author="Fujimoto, Scott@CDPH" w:date="2018-09-12T13:58:00Z">
+      <w:del w:id="24" w:author="Fujimoto, Scott@CDPH" w:date="2018-09-12T13:58:00Z">
         <w:r>
           <w:delText>a ‘constant’</w:delText>
         </w:r>
@@ -374,7 +387,7 @@
       <w:r>
         <w:t>00,000</w:t>
       </w:r>
-      <w:del w:id="20" w:author="Fujimoto, Scott@CDPH" w:date="2018-09-12T13:58:00Z">
+      <w:del w:id="25" w:author="Fujimoto, Scott@CDPH" w:date="2018-09-12T13:58:00Z">
         <w:r>
           <w:delText>,</w:delText>
         </w:r>
@@ -382,7 +395,7 @@
       <w:r>
         <w:t xml:space="preserve"> for interpretability</w:t>
       </w:r>
-      <w:ins w:id="21" w:author="Fujimoto, Scott@CDPH" w:date="2018-09-12T13:58:00Z">
+      <w:ins w:id="26" w:author="Fujimoto, Scott@CDPH" w:date="2018-09-12T13:58:00Z">
         <w:r>
           <w:t>, i.e. number of deaths per 100,000 people</w:t>
         </w:r>
@@ -399,48 +412,48 @@
           <w:numId w:val="1"/>
         </w:numPr>
         <w:rPr>
-          <w:ins w:id="22" w:author="Fujimoto, Scott@CDPH" w:date="2018-09-12T13:53:00Z"/>
-        </w:rPr>
-        <w:pPrChange w:id="23" w:author="Fujimoto, Scott@CDPH" w:date="2018-09-12T14:42:00Z">
+          <w:ins w:id="27" w:author="Fujimoto, Scott@CDPH" w:date="2018-09-12T13:53:00Z"/>
+        </w:rPr>
+        <w:pPrChange w:id="28" w:author="Fujimoto, Scott@CDPH" w:date="2018-09-12T14:42:00Z">
           <w:pPr/>
         </w:pPrChange>
       </w:pPr>
-      <w:del w:id="24" w:author="Fujimoto, Scott@CDPH" w:date="2018-09-12T14:42:00Z">
+      <w:del w:id="29" w:author="Fujimoto, Scott@CDPH" w:date="2018-09-12T14:42:00Z">
         <w:r>
           <w:delText xml:space="preserve"> </w:delText>
         </w:r>
       </w:del>
-      <w:ins w:id="25" w:author="Fujimoto, Scott@CDPH" w:date="2018-09-12T13:53:00Z">
+      <w:ins w:id="30" w:author="Fujimoto, Scott@CDPH" w:date="2018-09-12T13:53:00Z">
         <w:r>
           <w:t>‘</w:t>
         </w:r>
       </w:ins>
-      <w:ins w:id="26" w:author="Fujimoto, Scott@CDPH" w:date="2018-09-12T13:54:00Z">
+      <w:ins w:id="31" w:author="Fujimoto, Scott@CDPH" w:date="2018-09-12T13:54:00Z">
         <w:r>
           <w:t>A</w:t>
         </w:r>
       </w:ins>
-      <w:ins w:id="27" w:author="Fujimoto, Scott@CDPH" w:date="2018-09-12T13:53:00Z">
+      <w:ins w:id="32" w:author="Fujimoto, Scott@CDPH" w:date="2018-09-12T13:53:00Z">
         <w:r>
           <w:t xml:space="preserve">ge-adjusted </w:t>
         </w:r>
       </w:ins>
-      <w:ins w:id="28" w:author="Fujimoto, Scott@CDPH" w:date="2018-09-12T13:54:00Z">
+      <w:ins w:id="33" w:author="Fujimoto, Scott@CDPH" w:date="2018-09-12T13:54:00Z">
         <w:r>
           <w:t xml:space="preserve">Death </w:t>
         </w:r>
       </w:ins>
-      <w:ins w:id="29" w:author="Fujimoto, Scott@CDPH" w:date="2018-09-12T13:53:00Z">
+      <w:ins w:id="34" w:author="Fujimoto, Scott@CDPH" w:date="2018-09-12T13:53:00Z">
         <w:r>
           <w:t>Rate</w:t>
         </w:r>
       </w:ins>
-      <w:ins w:id="30" w:author="Fujimoto, Scott@CDPH" w:date="2018-09-12T13:54:00Z">
+      <w:ins w:id="35" w:author="Fujimoto, Scott@CDPH" w:date="2018-09-12T13:54:00Z">
         <w:r>
           <w:t>’</w:t>
         </w:r>
       </w:ins>
-      <w:ins w:id="31" w:author="Fujimoto, Scott@CDPH" w:date="2018-09-12T13:53:00Z">
+      <w:ins w:id="36" w:author="Fujimoto, Scott@CDPH" w:date="2018-09-12T13:53:00Z">
         <w:r>
           <w:t xml:space="preserve"> is the rate</w:t>
         </w:r>
@@ -451,42 +464,42 @@
           <w:t xml:space="preserve">the same age distribution as a </w:t>
         </w:r>
       </w:ins>
-      <w:ins w:id="32" w:author="Fujimoto, Scott@CDPH" w:date="2018-09-12T13:54:00Z">
+      <w:ins w:id="37" w:author="Fujimoto, Scott@CDPH" w:date="2018-09-12T13:54:00Z">
         <w:r>
           <w:t>‘</w:t>
         </w:r>
       </w:ins>
-      <w:ins w:id="33" w:author="Fujimoto, Scott@CDPH" w:date="2018-09-12T13:53:00Z">
+      <w:ins w:id="38" w:author="Fujimoto, Scott@CDPH" w:date="2018-09-12T13:53:00Z">
         <w:r>
           <w:t>reference</w:t>
         </w:r>
       </w:ins>
-      <w:ins w:id="34" w:author="Fujimoto, Scott@CDPH" w:date="2018-09-12T13:55:00Z">
+      <w:ins w:id="39" w:author="Fujimoto, Scott@CDPH" w:date="2018-09-12T13:55:00Z">
         <w:r>
           <w:t>’</w:t>
         </w:r>
       </w:ins>
-      <w:ins w:id="35" w:author="Fujimoto, Scott@CDPH" w:date="2018-09-12T13:53:00Z">
+      <w:ins w:id="40" w:author="Fujimoto, Scott@CDPH" w:date="2018-09-12T13:53:00Z">
         <w:r>
           <w:t xml:space="preserve"> population. </w:t>
         </w:r>
       </w:ins>
-      <w:ins w:id="36" w:author="Fujimoto, Scott@CDPH" w:date="2018-09-12T13:55:00Z">
+      <w:ins w:id="41" w:author="Fujimoto, Scott@CDPH" w:date="2018-09-12T13:55:00Z">
         <w:r>
           <w:t xml:space="preserve">This allows </w:t>
         </w:r>
       </w:ins>
-      <w:ins w:id="37" w:author="Fujimoto, Scott@CDPH" w:date="2018-09-12T14:04:00Z">
+      <w:ins w:id="42" w:author="Fujimoto, Scott@CDPH" w:date="2018-09-12T14:04:00Z">
         <w:r>
           <w:t xml:space="preserve">for </w:t>
         </w:r>
       </w:ins>
-      <w:ins w:id="38" w:author="Fujimoto, Scott@CDPH" w:date="2018-09-12T13:55:00Z">
+      <w:ins w:id="43" w:author="Fujimoto, Scott@CDPH" w:date="2018-09-12T13:55:00Z">
         <w:r>
           <w:t>comparisons between populations with</w:t>
         </w:r>
       </w:ins>
-      <w:ins w:id="39" w:author="Fujimoto, Scott@CDPH" w:date="2018-09-12T13:53:00Z">
+      <w:ins w:id="44" w:author="Fujimoto, Scott@CDPH" w:date="2018-09-12T13:53:00Z">
         <w:r>
           <w:t xml:space="preserve"> differences in age </w:t>
         </w:r>
@@ -494,7 +507,7 @@
           <w:t>distributions</w:t>
         </w:r>
       </w:ins>
-      <w:ins w:id="40" w:author="Fujimoto, Scott@CDPH" w:date="2018-09-12T13:56:00Z">
+      <w:ins w:id="45" w:author="Fujimoto, Scott@CDPH" w:date="2018-09-12T13:56:00Z">
         <w:r>
           <w:t>,</w:t>
         </w:r>
@@ -505,7 +518,7 @@
           <w:t>accounting for the fact that age itself is generally correlated with higher mortality</w:t>
         </w:r>
       </w:ins>
-      <w:ins w:id="41" w:author="Fujimoto, Scott@CDPH" w:date="2018-09-12T13:53:00Z">
+      <w:ins w:id="46" w:author="Fujimoto, Scott@CDPH" w:date="2018-09-12T13:53:00Z">
         <w:r>
           <w:t>.</w:t>
         </w:r>
@@ -519,9 +532,9 @@
           <w:numId w:val="1"/>
         </w:numPr>
         <w:rPr>
-          <w:ins w:id="42" w:author="Fujimoto, Scott@CDPH" w:date="2018-09-12T14:42:00Z"/>
-        </w:rPr>
-        <w:pPrChange w:id="43" w:author="Fujimoto, Scott@CDPH" w:date="2018-09-12T14:42:00Z">
+          <w:ins w:id="47" w:author="Fujimoto, Scott@CDPH" w:date="2018-09-12T14:42:00Z"/>
+        </w:rPr>
+        <w:pPrChange w:id="48" w:author="Fujimoto, Scott@CDPH" w:date="2018-09-12T14:42:00Z">
           <w:pPr/>
         </w:pPrChange>
       </w:pPr>
@@ -534,7 +547,7 @@
       <w:r>
         <w:t>tially impacting young people</w:t>
       </w:r>
-      <w:ins w:id="44" w:author="Fujimoto, Scott@CDPH" w:date="2018-09-12T13:58:00Z">
+      <w:ins w:id="49" w:author="Fujimoto, Scott@CDPH" w:date="2018-09-12T13:58:00Z">
         <w:r>
           <w:t>)</w:t>
         </w:r>
@@ -551,9 +564,9 @@
           <w:numId w:val="1"/>
         </w:numPr>
         <w:rPr>
-          <w:ins w:id="45" w:author="Fujimoto, Scott@CDPH" w:date="2018-09-12T14:43:00Z"/>
-        </w:rPr>
-        <w:pPrChange w:id="46" w:author="Fujimoto, Scott@CDPH" w:date="2018-09-12T14:42:00Z">
+          <w:ins w:id="50" w:author="Fujimoto, Scott@CDPH" w:date="2018-09-12T14:43:00Z"/>
+        </w:rPr>
+        <w:pPrChange w:id="51" w:author="Fujimoto, Scott@CDPH" w:date="2018-09-12T14:42:00Z">
           <w:pPr/>
         </w:pPrChange>
       </w:pPr>
@@ -563,7 +576,7 @@
       <w:r>
         <w:t xml:space="preserve"> sums all the years of life</w:t>
       </w:r>
-      <w:ins w:id="47" w:author="Fujimoto, Scott@CDPH" w:date="2018-09-12T14:05:00Z">
+      <w:ins w:id="52" w:author="Fujimoto, Scott@CDPH" w:date="2018-09-12T14:05:00Z">
         <w:r>
           <w:t xml:space="preserve"> prematurely</w:t>
         </w:r>
@@ -583,23 +596,23 @@
           <w:numId w:val="1"/>
         </w:numPr>
         <w:rPr>
-          <w:ins w:id="48" w:author="Fujimoto, Scott@CDPH" w:date="2018-09-12T14:43:00Z"/>
-        </w:rPr>
-        <w:pPrChange w:id="49" w:author="Fujimoto, Scott@CDPH" w:date="2018-09-12T14:42:00Z">
+          <w:ins w:id="53" w:author="Fujimoto, Scott@CDPH" w:date="2018-09-12T14:43:00Z"/>
+        </w:rPr>
+        <w:pPrChange w:id="54" w:author="Fujimoto, Scott@CDPH" w:date="2018-09-12T14:42:00Z">
           <w:pPr/>
         </w:pPrChange>
       </w:pPr>
-      <w:ins w:id="50" w:author="Fujimoto, Scott@CDPH" w:date="2018-09-12T14:43:00Z">
+      <w:ins w:id="55" w:author="Fujimoto, Scott@CDPH" w:date="2018-09-12T14:43:00Z">
         <w:r>
           <w:t>‘Years of Life Lost per 100,000 population</w:t>
         </w:r>
       </w:ins>
-      <w:ins w:id="51" w:author="Fujimoto, Scott@CDPH" w:date="2018-09-13T11:25:00Z">
+      <w:ins w:id="56" w:author="Fujimoto, Scott@CDPH" w:date="2018-09-13T11:25:00Z">
         <w:r>
           <w:t>”</w:t>
         </w:r>
       </w:ins>
-      <w:ins w:id="52" w:author="Fujimoto, Scott@CDPH" w:date="2018-09-12T14:43:00Z">
+      <w:ins w:id="57" w:author="Fujimoto, Scott@CDPH" w:date="2018-09-12T14:43:00Z">
         <w:r>
           <w:t xml:space="preserve"> divides the YLL sum by the number of people in the population, then multiplies by 100,000 for interpretability. It is the YLL equivalent of the Death Rate.</w:t>
         </w:r>
@@ -612,16 +625,16 @@
           <w:ilvl w:val="0"/>
           <w:numId w:val="1"/>
         </w:numPr>
-        <w:pPrChange w:id="53" w:author="Fujimoto, Scott@CDPH" w:date="2018-09-12T14:42:00Z">
+        <w:pPrChange w:id="58" w:author="Fujimoto, Scott@CDPH" w:date="2018-09-12T14:42:00Z">
           <w:pPr/>
         </w:pPrChange>
       </w:pPr>
-      <w:del w:id="54" w:author="Fujimoto, Scott@CDPH" w:date="2018-09-12T14:43:00Z">
+      <w:del w:id="59" w:author="Fujimoto, Scott@CDPH" w:date="2018-09-12T14:43:00Z">
         <w:r>
           <w:delText xml:space="preserve"> </w:delText>
         </w:r>
       </w:del>
-      <w:del w:id="55" w:author="Fujimoto, Scott@CDPH" w:date="2018-09-12T14:42:00Z">
+      <w:del w:id="60" w:author="Fujimoto, Scott@CDPH" w:date="2018-09-12T14:42:00Z">
         <w:r>
           <w:delText xml:space="preserve"> </w:delText>
         </w:r>
@@ -629,16 +642,16 @@
       <w:r>
         <w:t xml:space="preserve"> ‘</w:t>
       </w:r>
-      <w:commentRangeStart w:id="56"/>
+      <w:commentRangeStart w:id="61"/>
       <w:r>
         <w:t>Standard</w:t>
       </w:r>
-      <w:commentRangeEnd w:id="56"/>
+      <w:commentRangeEnd w:id="61"/>
       <w:r>
         <w:rPr>
           <w:rStyle w:val="CommentReference"/>
         </w:rPr>
-        <w:commentReference w:id="56"/>
+        <w:commentReference w:id="61"/>
       </w:r>
       <w:r>
         <w:t xml:space="preserve"> Mortality Ratio (SMR)</w:t>
@@ -646,7 +659,7 @@
       <w:r>
         <w:t xml:space="preserve">’ </w:t>
       </w:r>
-      <w:del w:id="57" w:author="Fujimoto, Scott@CDPH" w:date="2018-09-12T13:57:00Z">
+      <w:del w:id="62" w:author="Fujimoto, Scott@CDPH" w:date="2018-09-12T13:57:00Z">
         <w:r>
           <w:delText>is an ‘ad hoc’</w:delText>
         </w:r>
@@ -657,12 +670,12 @@
       <w:r>
         <w:t>shows the county rate of condition divided by the rate for the condition in the State overall—this measure will highlight counties that have especially high (or low) rates of a condition compared to the State rate</w:t>
       </w:r>
-      <w:ins w:id="58" w:author="Fujimoto, Scott@CDPH" w:date="2018-09-12T14:15:00Z">
+      <w:ins w:id="63" w:author="Fujimoto, Scott@CDPH" w:date="2018-09-12T14:15:00Z">
         <w:r>
           <w:t>, even if the condition does not have a large number of deaths</w:t>
         </w:r>
       </w:ins>
-      <w:ins w:id="59" w:author="Fujimoto, Scott@CDPH" w:date="2018-09-12T14:16:00Z">
+      <w:ins w:id="64" w:author="Fujimoto, Scott@CDPH" w:date="2018-09-12T14:16:00Z">
         <w:r>
           <w:t xml:space="preserve">.  To aid in using this measure, the </w:t>
         </w:r>
@@ -674,12 +687,12 @@
       <w:r>
         <w:t>.   Measures to be added in the near future include age-specific rates and life expectancy.</w:t>
       </w:r>
-      <w:del w:id="60" w:author="Fujimoto, Scott@CDPH" w:date="2018-09-13T11:24:00Z">
+      <w:del w:id="65" w:author="Fujimoto, Scott@CDPH" w:date="2018-09-13T11:24:00Z">
         <w:r>
           <w:delText>”</w:delText>
         </w:r>
       </w:del>
-      <w:ins w:id="61" w:author="Fujimoto, Scott@CDPH" w:date="2018-09-13T11:25:00Z">
+      <w:ins w:id="66" w:author="Fujimoto, Scott@CDPH" w:date="2018-09-13T11:25:00Z">
         <w:r>
           <w:t>"</w:t>
         </w:r>
@@ -695,12 +708,12 @@
       <w:r>
         <w:t xml:space="preserve"> &lt;- </w:t>
       </w:r>
-      <w:del w:id="62" w:author="Fujimoto, Scott@CDPH" w:date="2018-09-13T11:24:00Z">
+      <w:del w:id="67" w:author="Fujimoto, Scott@CDPH" w:date="2018-09-13T11:24:00Z">
         <w:r>
           <w:delText>“</w:delText>
         </w:r>
       </w:del>
-      <w:ins w:id="63" w:author="Fujimoto, Scott@CDPH" w:date="2018-09-13T11:25:00Z">
+      <w:ins w:id="68" w:author="Fujimoto, Scott@CDPH" w:date="2018-09-13T11:25:00Z">
         <w:r>
           <w:t>"</w:t>
         </w:r>
@@ -708,12 +721,12 @@
       <w:r>
         <w:t xml:space="preserve">The </w:t>
       </w:r>
-      <w:del w:id="64" w:author="Fujimoto, Scott@CDPH" w:date="2018-09-12T14:11:00Z">
+      <w:del w:id="69" w:author="Fujimoto, Scott@CDPH" w:date="2018-09-12T14:11:00Z">
         <w:r>
           <w:delText xml:space="preserve">CONDITIONS </w:delText>
         </w:r>
       </w:del>
-      <w:ins w:id="65" w:author="Fujimoto, Scott@CDPH" w:date="2018-09-12T14:11:00Z">
+      <w:ins w:id="70" w:author="Fujimoto, Scott@CDPH" w:date="2018-09-12T14:11:00Z">
         <w:r>
           <w:t>C</w:t>
         </w:r>
@@ -733,16 +746,16 @@
       <w:r>
         <w:t xml:space="preserve">in the app are currently based on an alphabetical arrangement of </w:t>
       </w:r>
-      <w:commentRangeStart w:id="66"/>
+      <w:commentRangeStart w:id="71"/>
       <w:r>
         <w:t>36</w:t>
       </w:r>
-      <w:commentRangeEnd w:id="66"/>
+      <w:commentRangeEnd w:id="71"/>
       <w:r>
         <w:rPr>
           <w:rStyle w:val="CommentReference"/>
         </w:rPr>
-        <w:commentReference w:id="66"/>
+        <w:commentReference w:id="71"/>
       </w:r>
       <w:r>
         <w:t xml:space="preserve"> mutually exclusive and exhaustive conditions from the Global Burden of Disease Study—these 36 are an ad hoc list, thought to be generally relatable to California Public Health priorities.  But, the app could, and likely will, include the full list of Global Burden of Disease conditions, and/or other Global Burden of Disease subsets; and/or subsets from 2011 National Center of Health </w:t>
@@ -755,7 +768,7 @@
       <w:r>
         <w:t xml:space="preserve"> groupings (e.g. 133 or 39 causes).</w:t>
       </w:r>
-      <w:ins w:id="67" w:author="Fujimoto, Scott@CDPH" w:date="2018-09-13T11:25:00Z">
+      <w:ins w:id="72" w:author="Fujimoto, Scott@CDPH" w:date="2018-09-13T11:25:00Z">
         <w:r>
           <w:t>"</w:t>
         </w:r>
@@ -774,7 +787,7 @@
       <w:r>
         <w:t xml:space="preserve"> &lt;- </w:t>
       </w:r>
-      <w:ins w:id="68" w:author="Fujimoto, Scott@CDPH" w:date="2018-09-13T11:25:00Z">
+      <w:ins w:id="73" w:author="Fujimoto, Scott@CDPH" w:date="2018-09-13T11:25:00Z">
         <w:r>
           <w:t>"</w:t>
         </w:r>
@@ -782,18 +795,18 @@
       <w:r>
         <w:t xml:space="preserve">The ‘State-based </w:t>
       </w:r>
-      <w:commentRangeStart w:id="69"/>
+      <w:commentRangeStart w:id="74"/>
       <w:proofErr w:type="spellStart"/>
       <w:r>
         <w:t>Cutpoints</w:t>
       </w:r>
-      <w:commentRangeEnd w:id="69"/>
+      <w:commentRangeEnd w:id="74"/>
       <w:proofErr w:type="spellEnd"/>
       <w:r>
         <w:rPr>
           <w:rStyle w:val="CommentReference"/>
         </w:rPr>
-        <w:commentReference w:id="69"/>
+        <w:commentReference w:id="74"/>
       </w:r>
       <w:r>
         <w:t>’</w:t>
@@ -812,7 +825,7 @@
       <w:r>
         <w:t>.</w:t>
       </w:r>
-      <w:ins w:id="70" w:author="Fujimoto, Scott@CDPH" w:date="2018-09-13T11:25:00Z">
+      <w:ins w:id="75" w:author="Fujimoto, Scott@CDPH" w:date="2018-09-13T11:25:00Z">
         <w:r>
           <w:t>"</w:t>
         </w:r>
@@ -820,43 +833,73 @@
     </w:p>
     <w:p/>
     <w:p>
-      <w:commentRangeStart w:id="71"/>
+      <w:commentRangeStart w:id="76"/>
       <w:proofErr w:type="spellStart"/>
       <w:proofErr w:type="gramStart"/>
       <w:r>
         <w:t>cutmethodHelp</w:t>
       </w:r>
-      <w:commentRangeEnd w:id="71"/>
+      <w:commentRangeEnd w:id="76"/>
       <w:proofErr w:type="spellEnd"/>
       <w:proofErr w:type="gramEnd"/>
       <w:r>
         <w:rPr>
           <w:rStyle w:val="CommentReference"/>
         </w:rPr>
-        <w:commentReference w:id="71"/>
+        <w:commentReference w:id="76"/>
       </w:r>
       <w:r>
         <w:t xml:space="preserve"> &lt;-</w:t>
       </w:r>
+      <w:ins w:id="77" w:author="Fujimoto, Scott@CDPH" w:date="2018-09-13T16:03:00Z">
+        <w:r>
+          <w:t xml:space="preserve"> </w:t>
+        </w:r>
+        <w:r>
+          <w:t>"</w:t>
+        </w:r>
+        <w:r>
+          <w:t>test</w:t>
+        </w:r>
+        <w:r>
+          <w:t>"</w:t>
+        </w:r>
+      </w:ins>
     </w:p>
     <w:p/>
     <w:p>
-      <w:commentRangeStart w:id="72"/>
+      <w:commentRangeStart w:id="78"/>
       <w:proofErr w:type="spellStart"/>
       <w:r>
         <w:t>SDOHHelp</w:t>
       </w:r>
-      <w:commentRangeEnd w:id="72"/>
+      <w:commentRangeEnd w:id="78"/>
       <w:proofErr w:type="spellEnd"/>
       <w:r>
         <w:rPr>
           <w:rStyle w:val="CommentReference"/>
         </w:rPr>
-        <w:commentReference w:id="72"/>
+        <w:commentReference w:id="78"/>
       </w:r>
       <w:r>
         <w:t xml:space="preserve"> &lt;-</w:t>
       </w:r>
+      <w:ins w:id="79" w:author="Fujimoto, Scott@CDPH" w:date="2018-09-13T16:04:00Z">
+        <w:r>
+          <w:t xml:space="preserve"> </w:t>
+        </w:r>
+        <w:r>
+          <w:t>"</w:t>
+        </w:r>
+        <w:r>
+          <w:t>test</w:t>
+        </w:r>
+        <w:r>
+          <w:t>"</w:t>
+        </w:r>
+      </w:ins>
+      <w:bookmarkStart w:id="80" w:name="_GoBack"/>
+      <w:bookmarkEnd w:id="80"/>
     </w:p>
     <w:p/>
     <w:sectPr>
@@ -871,7 +914,7 @@
 
 <file path=word/comments.xml><?xml version="1.0" encoding="utf-8"?>
 <w:comments xmlns:wpc="http://schemas.microsoft.com/office/word/2010/wordprocessingCanvas" xmlns:cx="http://schemas.microsoft.com/office/drawing/2014/chartex" xmlns:cx1="http://schemas.microsoft.com/office/drawing/2015/9/8/chartex" xmlns:mc="http://schemas.openxmlformats.org/markup-compatibility/2006" xmlns:o="urn:schemas-microsoft-com:office:office" xmlns:r="http://schemas.openxmlformats.org/officeDocument/2006/relationships" xmlns:m="http://schemas.openxmlformats.org/officeDocument/2006/math" xmlns:v="urn:schemas-microsoft-com:vml" xmlns:wp14="http://schemas.microsoft.com/office/word/2010/wordprocessingDrawing" xmlns:wp="http://schemas.openxmlformats.org/drawingml/2006/wordprocessingDrawing" xmlns:w10="urn:schemas-microsoft-com:office:word" xmlns:w="http://schemas.openxmlformats.org/wordprocessingml/2006/main" xmlns:w14="http://schemas.microsoft.com/office/word/2010/wordml" xmlns:w15="http://schemas.microsoft.com/office/word/2012/wordml" xmlns:w16se="http://schemas.microsoft.com/office/word/2015/wordml/symex" xmlns:wpg="http://schemas.microsoft.com/office/word/2010/wordprocessingGroup" xmlns:wpi="http://schemas.microsoft.com/office/word/2010/wordprocessingInk" xmlns:wne="http://schemas.microsoft.com/office/word/2006/wordml" xmlns:wps="http://schemas.microsoft.com/office/word/2010/wordprocessingShape" mc:Ignorable="w14 w15 w16se wp14">
-  <w:comment w:id="3" w:author="Fujimoto, Scott@CDPH" w:date="2018-09-12T13:31:00Z" w:initials="FS">
+  <w:comment w:id="6" w:author="Fujimoto, Scott@CDPH" w:date="2018-09-12T13:31:00Z" w:initials="FS">
     <w:p>
       <w:pPr>
         <w:pStyle w:val="CommentText"/>
@@ -887,7 +930,7 @@
       </w:r>
     </w:p>
   </w:comment>
-  <w:comment w:id="4" w:author="Samuel, Michael@CDPH" w:date="2018-09-13T12:31:00Z" w:initials="SM">
+  <w:comment w:id="7" w:author="Samuel, Michael@CDPH" w:date="2018-09-13T12:31:00Z" w:initials="SM">
     <w:p>
       <w:pPr>
         <w:pStyle w:val="CommentText"/>
@@ -903,7 +946,7 @@
       </w:r>
     </w:p>
   </w:comment>
-  <w:comment w:id="5" w:author="Fujimoto, Scott@CDPH" w:date="2018-09-12T13:30:00Z" w:initials="FS">
+  <w:comment w:id="8" w:author="Fujimoto, Scott@CDPH" w:date="2018-09-12T13:30:00Z" w:initials="FS">
     <w:p>
       <w:pPr>
         <w:pStyle w:val="CommentText"/>
@@ -919,7 +962,7 @@
       </w:r>
     </w:p>
   </w:comment>
-  <w:comment w:id="6" w:author="Fujimoto, Scott@CDPH" w:date="2018-09-12T14:09:00Z" w:initials="FS">
+  <w:comment w:id="11" w:author="Fujimoto, Scott@CDPH" w:date="2018-09-12T14:09:00Z" w:initials="FS">
     <w:p>
       <w:pPr>
         <w:pStyle w:val="CommentText"/>
@@ -935,7 +978,7 @@
       </w:r>
     </w:p>
   </w:comment>
-  <w:comment w:id="56" w:author="Fujimoto, Scott@CDPH" w:date="2018-09-12T13:52:00Z" w:initials="FS">
+  <w:comment w:id="61" w:author="Fujimoto, Scott@CDPH" w:date="2018-09-12T13:52:00Z" w:initials="FS">
     <w:p>
       <w:pPr>
         <w:pStyle w:val="CommentText"/>
@@ -954,7 +997,7 @@
       </w:r>
     </w:p>
   </w:comment>
-  <w:comment w:id="66" w:author="Fujimoto, Scott@CDPH" w:date="2018-09-12T14:12:00Z" w:initials="FS">
+  <w:comment w:id="71" w:author="Fujimoto, Scott@CDPH" w:date="2018-09-12T14:12:00Z" w:initials="FS">
     <w:p>
       <w:pPr>
         <w:pStyle w:val="CommentText"/>
@@ -970,7 +1013,7 @@
       </w:r>
     </w:p>
   </w:comment>
-  <w:comment w:id="69" w:author="Fujimoto, Scott@CDPH" w:date="2018-09-12T14:31:00Z" w:initials="FS">
+  <w:comment w:id="74" w:author="Fujimoto, Scott@CDPH" w:date="2018-09-12T14:31:00Z" w:initials="FS">
     <w:p>
       <w:pPr>
         <w:pStyle w:val="CommentText"/>
@@ -986,7 +1029,7 @@
       </w:r>
     </w:p>
   </w:comment>
-  <w:comment w:id="71" w:author="Fujimoto, Scott@CDPH" w:date="2018-09-12T14:39:00Z" w:initials="FS">
+  <w:comment w:id="76" w:author="Fujimoto, Scott@CDPH" w:date="2018-09-12T14:39:00Z" w:initials="FS">
     <w:p>
       <w:pPr>
         <w:pStyle w:val="CommentText"/>
@@ -1005,7 +1048,7 @@
       </w:r>
     </w:p>
   </w:comment>
-  <w:comment w:id="72" w:author="Fujimoto, Scott@CDPH" w:date="2018-09-12T14:41:00Z" w:initials="FS">
+  <w:comment w:id="78" w:author="Fujimoto, Scott@CDPH" w:date="2018-09-12T14:41:00Z" w:initials="FS">
     <w:p>
       <w:pPr>
         <w:pStyle w:val="CommentText"/>

</xml_diff>